<commit_message>
I do not remeber
</commit_message>
<xml_diff>
--- a/Notes/5. Import Data, Copy Data from Excel to R CSV & TXT Files  R/Notes.docx
+++ b/Notes/5. Import Data, Copy Data from Excel to R CSV & TXT Files  R/Notes.docx
@@ -11,21 +11,16 @@
         </w:numPr>
       </w:pPr>
       <w:r>
-        <w:t xml:space="preserve">First of </w:t>
-      </w:r>
-      <w:r>
-        <w:t>all,</w:t>
-      </w:r>
-      <w:r>
-        <w:t xml:space="preserve"> u need to save Excel file and csv -Note that u can save it as txt </w:t>
-      </w:r>
-      <w:proofErr w:type="gramStart"/>
-      <w:r>
-        <w:t>file</w:t>
-      </w:r>
-      <w:proofErr w:type="gramEnd"/>
-      <w:r>
-        <w:t xml:space="preserve"> but it is harder and un professional</w:t>
+        <w:t xml:space="preserve">First of all, u need to save Excel file </w:t>
+      </w:r>
+      <w:r>
+        <w:t>as</w:t>
+      </w:r>
+      <w:r>
+        <w:tab/>
+      </w:r>
+      <w:r>
+        <w:t xml:space="preserve"> csv -Note that u can save it as txt file but it is harder and un professional</w:t>
       </w:r>
       <w:r>
         <w:t>.</w:t>

</xml_diff>